<commit_message>
Minuta y Ajustes documentación
</commit_message>
<xml_diff>
--- a/Documentación/DaGeeks_Propuesta_throughCode.docx
+++ b/Documentación/DaGeeks_Propuesta_throughCode.docx
@@ -213,6 +213,7 @@
           <w:lang w:val="en-US"/>
         </w:rPr>
       </w:pPr>
+      <w:proofErr w:type="spellStart"/>
       <w:r>
         <w:rPr>
           <w:rFonts w:ascii="Calibri" w:eastAsia="Calibri" w:hAnsi="Calibri" w:cs="Calibri"/>
@@ -220,7 +221,37 @@
           <w:highlight w:val="white"/>
           <w:lang w:val="en-US"/>
         </w:rPr>
-        <w:t>Profesora: Martha Sordia Salinas</w:t>
+        <w:t>Profesora</w:t>
+      </w:r>
+      <w:proofErr w:type="spellEnd"/>
+      <w:r>
+        <w:rPr>
+          <w:rFonts w:ascii="Calibri" w:eastAsia="Calibri" w:hAnsi="Calibri" w:cs="Calibri"/>
+          <w:sz w:val="24"/>
+          <w:highlight w:val="white"/>
+          <w:lang w:val="en-US"/>
+        </w:rPr>
+        <w:t xml:space="preserve">: Martha </w:t>
+      </w:r>
+      <w:proofErr w:type="spellStart"/>
+      <w:r>
+        <w:rPr>
+          <w:rFonts w:ascii="Calibri" w:eastAsia="Calibri" w:hAnsi="Calibri" w:cs="Calibri"/>
+          <w:sz w:val="24"/>
+          <w:highlight w:val="white"/>
+          <w:lang w:val="en-US"/>
+        </w:rPr>
+        <w:t>Sordia</w:t>
+      </w:r>
+      <w:proofErr w:type="spellEnd"/>
+      <w:r>
+        <w:rPr>
+          <w:rFonts w:ascii="Calibri" w:eastAsia="Calibri" w:hAnsi="Calibri" w:cs="Calibri"/>
+          <w:sz w:val="24"/>
+          <w:highlight w:val="white"/>
+          <w:lang w:val="en-US"/>
+        </w:rPr>
+        <w:t xml:space="preserve"> Salinas</w:t>
       </w:r>
     </w:p>
     <w:p>
@@ -244,6 +275,8 @@
       </w:pPr>
       <w:bookmarkStart w:id="0" w:name="h.dr3748qhcfrv" w:colFirst="0" w:colLast="0"/>
       <w:bookmarkEnd w:id="0"/>
+      <w:proofErr w:type="spellStart"/>
+      <w:proofErr w:type="gramStart"/>
       <w:r>
         <w:rPr>
           <w:rFonts w:ascii="Calibri" w:eastAsia="Calibri" w:hAnsi="Calibri" w:cs="Calibri"/>
@@ -251,58 +284,45 @@
           <w:i/>
           <w:lang w:val="en-US"/>
         </w:rPr>
-        <w:t>through•Code</w:t>
-      </w:r>
+        <w:t>through•</w:t>
+      </w:r>
+      <w:proofErr w:type="gramEnd"/>
+      <w:r>
+        <w:rPr>
+          <w:rFonts w:ascii="Calibri" w:eastAsia="Calibri" w:hAnsi="Calibri" w:cs="Calibri"/>
+          <w:b/>
+          <w:i/>
+          <w:lang w:val="en-US"/>
+        </w:rPr>
+        <w:t>Code</w:t>
+      </w:r>
+      <w:proofErr w:type="spellEnd"/>
     </w:p>
     <w:p>
       <w:pPr>
         <w:spacing w:line="240" w:lineRule="auto"/>
+        <w:jc w:val="center"/>
         <w:rPr>
           <w:lang w:val="en-US"/>
         </w:rPr>
       </w:pPr>
-      <w:r>
-        <w:rPr>
-          <w:rFonts w:ascii="Calibri" w:eastAsia="Calibri" w:hAnsi="Calibri" w:cs="Calibri"/>
-          <w:lang w:val="en-US"/>
-        </w:rPr>
-        <w:tab/>
-      </w:r>
-      <w:r>
-        <w:rPr>
-          <w:rFonts w:ascii="Calibri" w:eastAsia="Calibri" w:hAnsi="Calibri" w:cs="Calibri"/>
-          <w:lang w:val="en-US"/>
-        </w:rPr>
-        <w:tab/>
-      </w:r>
-      <w:r>
-        <w:rPr>
-          <w:rFonts w:ascii="Calibri" w:eastAsia="Calibri" w:hAnsi="Calibri" w:cs="Calibri"/>
-          <w:lang w:val="en-US"/>
-        </w:rPr>
-        <w:tab/>
-      </w:r>
-      <w:r>
-        <w:rPr>
-          <w:rFonts w:ascii="Calibri" w:eastAsia="Calibri" w:hAnsi="Calibri" w:cs="Calibri"/>
-          <w:lang w:val="en-US"/>
-        </w:rPr>
-        <w:tab/>
-      </w:r>
-      <w:r>
-        <w:rPr>
-          <w:rFonts w:ascii="Calibri" w:eastAsia="Calibri" w:hAnsi="Calibri" w:cs="Calibri"/>
-          <w:lang w:val="en-US"/>
-        </w:rPr>
-        <w:tab/>
-      </w:r>
+      <w:proofErr w:type="gramStart"/>
       <w:r>
         <w:rPr>
           <w:rFonts w:ascii="Calibri" w:eastAsia="Calibri" w:hAnsi="Calibri" w:cs="Calibri"/>
           <w:sz w:val="16"/>
           <w:lang w:val="en-US"/>
         </w:rPr>
-        <w:t>changing the way you code...</w:t>
+        <w:t>changing</w:t>
+      </w:r>
+      <w:proofErr w:type="gramEnd"/>
+      <w:r>
+        <w:rPr>
+          <w:rFonts w:ascii="Calibri" w:eastAsia="Calibri" w:hAnsi="Calibri" w:cs="Calibri"/>
+          <w:sz w:val="16"/>
+          <w:lang w:val="en-US"/>
+        </w:rPr>
+        <w:t xml:space="preserve"> the way you code...</w:t>
       </w:r>
     </w:p>
     <w:p>
@@ -410,12 +430,21 @@
       <w:pPr>
         <w:jc w:val="center"/>
       </w:pPr>
-      <w:r>
-        <w:rPr>
-          <w:rFonts w:ascii="Calibri" w:eastAsia="Calibri" w:hAnsi="Calibri" w:cs="Calibri"/>
-          <w:sz w:val="24"/>
-        </w:rPr>
-        <w:t>versión 1.1</w:t>
+      <w:proofErr w:type="gramStart"/>
+      <w:r>
+        <w:rPr>
+          <w:rFonts w:ascii="Calibri" w:eastAsia="Calibri" w:hAnsi="Calibri" w:cs="Calibri"/>
+          <w:sz w:val="24"/>
+        </w:rPr>
+        <w:t>versión</w:t>
+      </w:r>
+      <w:proofErr w:type="gramEnd"/>
+      <w:r>
+        <w:rPr>
+          <w:rFonts w:ascii="Calibri" w:eastAsia="Calibri" w:hAnsi="Calibri" w:cs="Calibri"/>
+          <w:sz w:val="24"/>
+        </w:rPr>
+        <w:t xml:space="preserve"> 1.1</w:t>
       </w:r>
     </w:p>
     <w:p/>
@@ -444,7 +473,7 @@
     <w:p>
       <w:pPr>
         <w:tabs>
-          <w:tab w:val="right" w:pos="9071"/>
+          <w:tab w:val="right" w:leader="dot" w:pos="9214"/>
         </w:tabs>
         <w:spacing w:line="480" w:lineRule="auto"/>
       </w:pPr>
@@ -454,223 +483,504 @@
           <w:b/>
           <w:sz w:val="24"/>
         </w:rPr>
-        <w:t>Descripción general del proyecto……………………………………………………1</w:t>
+        <w:t>Descripción general del proyecto</w:t>
+      </w:r>
+      <w:r>
+        <w:rPr>
+          <w:rFonts w:ascii="Calibri" w:eastAsia="Calibri" w:hAnsi="Calibri" w:cs="Calibri"/>
+          <w:b/>
+          <w:sz w:val="24"/>
+        </w:rPr>
+        <w:tab/>
+      </w:r>
+      <w:r>
+        <w:rPr>
+          <w:rFonts w:ascii="Calibri" w:eastAsia="Calibri" w:hAnsi="Calibri" w:cs="Calibri"/>
+          <w:b/>
+          <w:sz w:val="24"/>
+        </w:rPr>
+        <w:t>1</w:t>
       </w:r>
     </w:p>
     <w:p>
       <w:pPr>
         <w:tabs>
-          <w:tab w:val="right" w:pos="9071"/>
+          <w:tab w:val="right" w:leader="dot" w:pos="9214"/>
         </w:tabs>
         <w:spacing w:line="480" w:lineRule="auto"/>
-      </w:pPr>
-      <w:r>
-        <w:rPr>
-          <w:rFonts w:ascii="Calibri" w:eastAsia="Calibri" w:hAnsi="Calibri" w:cs="Calibri"/>
-          <w:b/>
-          <w:sz w:val="24"/>
-        </w:rPr>
-        <w:t>Alcance…………………………………………………………………………….…1</w:t>
+        <w:rPr>
+          <w:rFonts w:ascii="Calibri" w:eastAsia="Calibri" w:hAnsi="Calibri" w:cs="Calibri"/>
+          <w:b/>
+          <w:sz w:val="24"/>
+        </w:rPr>
+      </w:pPr>
+      <w:r>
+        <w:rPr>
+          <w:rFonts w:ascii="Calibri" w:eastAsia="Calibri" w:hAnsi="Calibri" w:cs="Calibri"/>
+          <w:b/>
+          <w:sz w:val="24"/>
+        </w:rPr>
+        <w:t>Alcance</w:t>
+      </w:r>
+      <w:r>
+        <w:rPr>
+          <w:rFonts w:ascii="Calibri" w:eastAsia="Calibri" w:hAnsi="Calibri" w:cs="Calibri"/>
+          <w:b/>
+          <w:sz w:val="24"/>
+        </w:rPr>
+        <w:tab/>
+      </w:r>
+      <w:r>
+        <w:rPr>
+          <w:rFonts w:ascii="Calibri" w:eastAsia="Calibri" w:hAnsi="Calibri" w:cs="Calibri"/>
+          <w:b/>
+          <w:sz w:val="24"/>
+        </w:rPr>
+        <w:t>1</w:t>
       </w:r>
     </w:p>
     <w:p>
       <w:pPr>
         <w:tabs>
-          <w:tab w:val="right" w:pos="9071"/>
+          <w:tab w:val="right" w:leader="dot" w:pos="9214"/>
         </w:tabs>
         <w:spacing w:line="480" w:lineRule="auto"/>
-      </w:pPr>
-      <w:r>
-        <w:rPr>
-          <w:rFonts w:ascii="Calibri" w:eastAsia="Calibri" w:hAnsi="Calibri" w:cs="Calibri"/>
-          <w:b/>
-          <w:sz w:val="24"/>
-        </w:rPr>
-        <w:t>Funcionalidades………………………………………………………………………1</w:t>
+        <w:rPr>
+          <w:rFonts w:ascii="Calibri" w:eastAsia="Calibri" w:hAnsi="Calibri" w:cs="Calibri"/>
+          <w:b/>
+          <w:sz w:val="24"/>
+        </w:rPr>
+      </w:pPr>
+      <w:r>
+        <w:rPr>
+          <w:rFonts w:ascii="Calibri" w:eastAsia="Calibri" w:hAnsi="Calibri" w:cs="Calibri"/>
+          <w:b/>
+          <w:sz w:val="24"/>
+        </w:rPr>
+        <w:t>Funcionalidades</w:t>
+      </w:r>
+      <w:r>
+        <w:rPr>
+          <w:rFonts w:ascii="Calibri" w:eastAsia="Calibri" w:hAnsi="Calibri" w:cs="Calibri"/>
+          <w:b/>
+          <w:sz w:val="24"/>
+        </w:rPr>
+        <w:tab/>
+      </w:r>
+      <w:r>
+        <w:rPr>
+          <w:rFonts w:ascii="Calibri" w:eastAsia="Calibri" w:hAnsi="Calibri" w:cs="Calibri"/>
+          <w:b/>
+          <w:sz w:val="24"/>
+        </w:rPr>
+        <w:t>1</w:t>
       </w:r>
     </w:p>
     <w:p>
       <w:pPr>
         <w:tabs>
-          <w:tab w:val="right" w:pos="9071"/>
+          <w:tab w:val="right" w:leader="dot" w:pos="9214"/>
         </w:tabs>
         <w:spacing w:line="480" w:lineRule="auto"/>
-      </w:pPr>
-      <w:r>
-        <w:rPr>
-          <w:rFonts w:ascii="Calibri" w:eastAsia="Calibri" w:hAnsi="Calibri" w:cs="Calibri"/>
-          <w:b/>
-          <w:sz w:val="24"/>
-        </w:rPr>
-        <w:t>Atributos de calidad…………………………………………………………………1</w:t>
+        <w:rPr>
+          <w:rFonts w:ascii="Calibri" w:eastAsia="Calibri" w:hAnsi="Calibri" w:cs="Calibri"/>
+          <w:b/>
+          <w:sz w:val="24"/>
+        </w:rPr>
+      </w:pPr>
+      <w:r>
+        <w:rPr>
+          <w:rFonts w:ascii="Calibri" w:eastAsia="Calibri" w:hAnsi="Calibri" w:cs="Calibri"/>
+          <w:b/>
+          <w:sz w:val="24"/>
+        </w:rPr>
+        <w:t>Atributos de calidad</w:t>
+      </w:r>
+      <w:r>
+        <w:rPr>
+          <w:rFonts w:ascii="Calibri" w:eastAsia="Calibri" w:hAnsi="Calibri" w:cs="Calibri"/>
+          <w:b/>
+          <w:sz w:val="24"/>
+        </w:rPr>
+        <w:tab/>
+      </w:r>
+      <w:r>
+        <w:rPr>
+          <w:rFonts w:ascii="Calibri" w:eastAsia="Calibri" w:hAnsi="Calibri" w:cs="Calibri"/>
+          <w:b/>
+          <w:sz w:val="24"/>
+        </w:rPr>
+        <w:t>4</w:t>
       </w:r>
     </w:p>
     <w:p>
       <w:pPr>
         <w:tabs>
-          <w:tab w:val="right" w:pos="9071"/>
+          <w:tab w:val="right" w:leader="dot" w:pos="9214"/>
         </w:tabs>
         <w:spacing w:line="480" w:lineRule="auto"/>
-      </w:pPr>
-      <w:r>
-        <w:rPr>
-          <w:rFonts w:ascii="Calibri" w:eastAsia="Calibri" w:hAnsi="Calibri" w:cs="Calibri"/>
-          <w:b/>
-          <w:sz w:val="24"/>
-        </w:rPr>
-        <w:t>Entregables……………………………………………………………………………2</w:t>
+        <w:rPr>
+          <w:rFonts w:ascii="Calibri" w:eastAsia="Calibri" w:hAnsi="Calibri" w:cs="Calibri"/>
+          <w:b/>
+          <w:sz w:val="24"/>
+        </w:rPr>
+      </w:pPr>
+      <w:r>
+        <w:rPr>
+          <w:rFonts w:ascii="Calibri" w:eastAsia="Calibri" w:hAnsi="Calibri" w:cs="Calibri"/>
+          <w:b/>
+          <w:sz w:val="24"/>
+        </w:rPr>
+        <w:t>Entregables</w:t>
+      </w:r>
+      <w:r>
+        <w:rPr>
+          <w:rFonts w:ascii="Calibri" w:eastAsia="Calibri" w:hAnsi="Calibri" w:cs="Calibri"/>
+          <w:b/>
+          <w:sz w:val="24"/>
+        </w:rPr>
+        <w:tab/>
+      </w:r>
+      <w:r>
+        <w:rPr>
+          <w:rFonts w:ascii="Calibri" w:eastAsia="Calibri" w:hAnsi="Calibri" w:cs="Calibri"/>
+          <w:b/>
+          <w:sz w:val="24"/>
+        </w:rPr>
+        <w:t>2</w:t>
       </w:r>
     </w:p>
     <w:p>
       <w:pPr>
         <w:tabs>
-          <w:tab w:val="right" w:pos="9071"/>
+          <w:tab w:val="right" w:leader="dot" w:pos="9214"/>
         </w:tabs>
         <w:spacing w:line="480" w:lineRule="auto"/>
-      </w:pPr>
-      <w:r>
-        <w:rPr>
-          <w:rFonts w:ascii="Calibri" w:eastAsia="Calibri" w:hAnsi="Calibri" w:cs="Calibri"/>
-          <w:b/>
-          <w:sz w:val="24"/>
-        </w:rPr>
-        <w:t>Horas…………………………………………………………………………………2</w:t>
+        <w:rPr>
+          <w:rFonts w:ascii="Calibri" w:eastAsia="Calibri" w:hAnsi="Calibri" w:cs="Calibri"/>
+          <w:b/>
+          <w:sz w:val="24"/>
+        </w:rPr>
+      </w:pPr>
+      <w:r>
+        <w:rPr>
+          <w:rFonts w:ascii="Calibri" w:eastAsia="Calibri" w:hAnsi="Calibri" w:cs="Calibri"/>
+          <w:b/>
+          <w:sz w:val="24"/>
+        </w:rPr>
+        <w:t>Horas</w:t>
+      </w:r>
+      <w:r>
+        <w:rPr>
+          <w:rFonts w:ascii="Calibri" w:eastAsia="Calibri" w:hAnsi="Calibri" w:cs="Calibri"/>
+          <w:b/>
+          <w:sz w:val="24"/>
+        </w:rPr>
+        <w:tab/>
+      </w:r>
+      <w:r>
+        <w:rPr>
+          <w:rFonts w:ascii="Calibri" w:eastAsia="Calibri" w:hAnsi="Calibri" w:cs="Calibri"/>
+          <w:b/>
+          <w:sz w:val="24"/>
+        </w:rPr>
+        <w:t>2</w:t>
       </w:r>
     </w:p>
     <w:p>
       <w:pPr>
         <w:tabs>
-          <w:tab w:val="right" w:pos="9071"/>
+          <w:tab w:val="right" w:leader="dot" w:pos="9214"/>
         </w:tabs>
         <w:spacing w:line="480" w:lineRule="auto"/>
-      </w:pPr>
-      <w:r>
-        <w:rPr>
-          <w:rFonts w:ascii="Calibri" w:eastAsia="Calibri" w:hAnsi="Calibri" w:cs="Calibri"/>
-          <w:b/>
-          <w:sz w:val="24"/>
-        </w:rPr>
-        <w:t>Recursos Humanos……………………………………………………………………2</w:t>
+        <w:rPr>
+          <w:rFonts w:ascii="Calibri" w:eastAsia="Calibri" w:hAnsi="Calibri" w:cs="Calibri"/>
+          <w:b/>
+          <w:sz w:val="24"/>
+        </w:rPr>
+      </w:pPr>
+      <w:r>
+        <w:rPr>
+          <w:rFonts w:ascii="Calibri" w:eastAsia="Calibri" w:hAnsi="Calibri" w:cs="Calibri"/>
+          <w:b/>
+          <w:sz w:val="24"/>
+        </w:rPr>
+        <w:t>Recursos Humanos</w:t>
+      </w:r>
+      <w:r>
+        <w:rPr>
+          <w:rFonts w:ascii="Calibri" w:eastAsia="Calibri" w:hAnsi="Calibri" w:cs="Calibri"/>
+          <w:b/>
+          <w:sz w:val="24"/>
+        </w:rPr>
+        <w:tab/>
+      </w:r>
+      <w:r>
+        <w:rPr>
+          <w:rFonts w:ascii="Calibri" w:eastAsia="Calibri" w:hAnsi="Calibri" w:cs="Calibri"/>
+          <w:b/>
+          <w:sz w:val="24"/>
+        </w:rPr>
+        <w:t>2</w:t>
       </w:r>
     </w:p>
     <w:p>
       <w:pPr>
         <w:tabs>
-          <w:tab w:val="right" w:pos="9071"/>
+          <w:tab w:val="right" w:leader="dot" w:pos="9214"/>
         </w:tabs>
         <w:spacing w:line="480" w:lineRule="auto"/>
-      </w:pPr>
-      <w:r>
-        <w:rPr>
-          <w:rFonts w:ascii="Calibri" w:eastAsia="Calibri" w:hAnsi="Calibri" w:cs="Calibri"/>
-          <w:b/>
-          <w:sz w:val="24"/>
-        </w:rPr>
-        <w:t>Requerimientos de hardware software y red………………………………………2</w:t>
+        <w:rPr>
+          <w:rFonts w:ascii="Calibri" w:eastAsia="Calibri" w:hAnsi="Calibri" w:cs="Calibri"/>
+          <w:b/>
+          <w:sz w:val="24"/>
+        </w:rPr>
+      </w:pPr>
+      <w:r>
+        <w:rPr>
+          <w:rFonts w:ascii="Calibri" w:eastAsia="Calibri" w:hAnsi="Calibri" w:cs="Calibri"/>
+          <w:b/>
+          <w:sz w:val="24"/>
+        </w:rPr>
+        <w:t>Requerimientos de hardware software y red</w:t>
+      </w:r>
+      <w:r>
+        <w:rPr>
+          <w:rFonts w:ascii="Calibri" w:eastAsia="Calibri" w:hAnsi="Calibri" w:cs="Calibri"/>
+          <w:b/>
+          <w:sz w:val="24"/>
+        </w:rPr>
+        <w:tab/>
+      </w:r>
+      <w:r>
+        <w:rPr>
+          <w:rFonts w:ascii="Calibri" w:eastAsia="Calibri" w:hAnsi="Calibri" w:cs="Calibri"/>
+          <w:b/>
+          <w:sz w:val="24"/>
+        </w:rPr>
+        <w:t>2</w:t>
       </w:r>
     </w:p>
     <w:p>
       <w:pPr>
         <w:tabs>
-          <w:tab w:val="right" w:pos="9071"/>
+          <w:tab w:val="right" w:leader="dot" w:pos="9214"/>
         </w:tabs>
         <w:spacing w:line="480" w:lineRule="auto"/>
-      </w:pPr>
-      <w:r>
-        <w:rPr>
-          <w:rFonts w:ascii="Calibri" w:eastAsia="Calibri" w:hAnsi="Calibri" w:cs="Calibri"/>
-          <w:b/>
-          <w:sz w:val="24"/>
-        </w:rPr>
-        <w:t>Requerimientos especiales……………………………………………………………3</w:t>
+        <w:rPr>
+          <w:rFonts w:ascii="Calibri" w:eastAsia="Calibri" w:hAnsi="Calibri" w:cs="Calibri"/>
+          <w:b/>
+          <w:sz w:val="24"/>
+        </w:rPr>
+      </w:pPr>
+      <w:r>
+        <w:rPr>
+          <w:rFonts w:ascii="Calibri" w:eastAsia="Calibri" w:hAnsi="Calibri" w:cs="Calibri"/>
+          <w:b/>
+          <w:sz w:val="24"/>
+        </w:rPr>
+        <w:t>Requerimientos especiales</w:t>
+      </w:r>
+      <w:r>
+        <w:rPr>
+          <w:rFonts w:ascii="Calibri" w:eastAsia="Calibri" w:hAnsi="Calibri" w:cs="Calibri"/>
+          <w:b/>
+          <w:sz w:val="24"/>
+        </w:rPr>
+        <w:tab/>
+      </w:r>
+      <w:r>
+        <w:rPr>
+          <w:rFonts w:ascii="Calibri" w:eastAsia="Calibri" w:hAnsi="Calibri" w:cs="Calibri"/>
+          <w:b/>
+          <w:sz w:val="24"/>
+        </w:rPr>
+        <w:t>3</w:t>
       </w:r>
     </w:p>
     <w:p>
       <w:pPr>
         <w:tabs>
-          <w:tab w:val="right" w:pos="9071"/>
+          <w:tab w:val="right" w:leader="dot" w:pos="9214"/>
         </w:tabs>
         <w:spacing w:line="480" w:lineRule="auto"/>
-      </w:pPr>
-      <w:r>
-        <w:rPr>
-          <w:rFonts w:ascii="Calibri" w:eastAsia="Calibri" w:hAnsi="Calibri" w:cs="Calibri"/>
-          <w:b/>
-          <w:sz w:val="24"/>
-        </w:rPr>
-        <w:t>Calendario del Proyecto……………………………………………………………3</w:t>
+        <w:rPr>
+          <w:rFonts w:ascii="Calibri" w:eastAsia="Calibri" w:hAnsi="Calibri" w:cs="Calibri"/>
+          <w:b/>
+          <w:sz w:val="24"/>
+        </w:rPr>
+      </w:pPr>
+      <w:r>
+        <w:rPr>
+          <w:rFonts w:ascii="Calibri" w:eastAsia="Calibri" w:hAnsi="Calibri" w:cs="Calibri"/>
+          <w:b/>
+          <w:sz w:val="24"/>
+        </w:rPr>
+        <w:t>Calendario del Proyecto</w:t>
+      </w:r>
+      <w:r>
+        <w:rPr>
+          <w:rFonts w:ascii="Calibri" w:eastAsia="Calibri" w:hAnsi="Calibri" w:cs="Calibri"/>
+          <w:b/>
+          <w:sz w:val="24"/>
+        </w:rPr>
+        <w:tab/>
+      </w:r>
+      <w:r>
+        <w:rPr>
+          <w:rFonts w:ascii="Calibri" w:eastAsia="Calibri" w:hAnsi="Calibri" w:cs="Calibri"/>
+          <w:b/>
+          <w:sz w:val="24"/>
+        </w:rPr>
+        <w:t>3</w:t>
       </w:r>
     </w:p>
     <w:p>
       <w:pPr>
         <w:tabs>
-          <w:tab w:val="right" w:pos="9071"/>
+          <w:tab w:val="right" w:leader="dot" w:pos="9214"/>
         </w:tabs>
         <w:spacing w:line="480" w:lineRule="auto"/>
-      </w:pPr>
-      <w:r>
-        <w:rPr>
-          <w:rFonts w:ascii="Calibri" w:eastAsia="Calibri" w:hAnsi="Calibri" w:cs="Calibri"/>
-          <w:b/>
-          <w:sz w:val="24"/>
-        </w:rPr>
-        <w:t>Criterios de aceptación……………………………………………………………3</w:t>
+        <w:rPr>
+          <w:rFonts w:ascii="Calibri" w:eastAsia="Calibri" w:hAnsi="Calibri" w:cs="Calibri"/>
+          <w:b/>
+          <w:sz w:val="24"/>
+        </w:rPr>
+      </w:pPr>
+      <w:r>
+        <w:rPr>
+          <w:rFonts w:ascii="Calibri" w:eastAsia="Calibri" w:hAnsi="Calibri" w:cs="Calibri"/>
+          <w:b/>
+          <w:sz w:val="24"/>
+        </w:rPr>
+        <w:t>Criterios de aceptación</w:t>
+      </w:r>
+      <w:r>
+        <w:rPr>
+          <w:rFonts w:ascii="Calibri" w:eastAsia="Calibri" w:hAnsi="Calibri" w:cs="Calibri"/>
+          <w:b/>
+          <w:sz w:val="24"/>
+        </w:rPr>
+        <w:tab/>
+      </w:r>
+      <w:r>
+        <w:rPr>
+          <w:rFonts w:ascii="Calibri" w:eastAsia="Calibri" w:hAnsi="Calibri" w:cs="Calibri"/>
+          <w:b/>
+          <w:sz w:val="24"/>
+        </w:rPr>
+        <w:t>6</w:t>
       </w:r>
     </w:p>
     <w:p>
       <w:pPr>
         <w:tabs>
-          <w:tab w:val="right" w:pos="9071"/>
+          <w:tab w:val="right" w:leader="dot" w:pos="9214"/>
         </w:tabs>
         <w:spacing w:line="480" w:lineRule="auto"/>
-      </w:pPr>
-      <w:r>
-        <w:rPr>
-          <w:rFonts w:ascii="Calibri" w:eastAsia="Calibri" w:hAnsi="Calibri" w:cs="Calibri"/>
-          <w:b/>
-          <w:sz w:val="24"/>
-        </w:rPr>
-        <w:t>Bibliografía……………………………………………………………………………3</w:t>
+        <w:rPr>
+          <w:rFonts w:ascii="Calibri" w:eastAsia="Calibri" w:hAnsi="Calibri" w:cs="Calibri"/>
+          <w:b/>
+          <w:sz w:val="24"/>
+        </w:rPr>
+      </w:pPr>
+      <w:r>
+        <w:rPr>
+          <w:rFonts w:ascii="Calibri" w:eastAsia="Calibri" w:hAnsi="Calibri" w:cs="Calibri"/>
+          <w:b/>
+          <w:sz w:val="24"/>
+        </w:rPr>
+        <w:t>Bibliografía</w:t>
+      </w:r>
+      <w:r>
+        <w:rPr>
+          <w:rFonts w:ascii="Calibri" w:eastAsia="Calibri" w:hAnsi="Calibri" w:cs="Calibri"/>
+          <w:b/>
+          <w:sz w:val="24"/>
+        </w:rPr>
+        <w:tab/>
+      </w:r>
+      <w:r>
+        <w:rPr>
+          <w:rFonts w:ascii="Calibri" w:eastAsia="Calibri" w:hAnsi="Calibri" w:cs="Calibri"/>
+          <w:b/>
+          <w:sz w:val="24"/>
+        </w:rPr>
+        <w:t>6</w:t>
       </w:r>
     </w:p>
     <w:p>
       <w:pPr>
         <w:tabs>
-          <w:tab w:val="right" w:pos="9071"/>
+          <w:tab w:val="right" w:leader="dot" w:pos="9214"/>
         </w:tabs>
         <w:spacing w:line="480" w:lineRule="auto"/>
-      </w:pPr>
-      <w:r>
-        <w:rPr>
-          <w:rFonts w:ascii="Calibri" w:eastAsia="Calibri" w:hAnsi="Calibri" w:cs="Calibri"/>
-          <w:b/>
-          <w:sz w:val="24"/>
-        </w:rPr>
-        <w:t>Acuerdo……………………………………………………………………………3</w:t>
+        <w:rPr>
+          <w:rFonts w:ascii="Calibri" w:eastAsia="Calibri" w:hAnsi="Calibri" w:cs="Calibri"/>
+          <w:b/>
+          <w:sz w:val="24"/>
+        </w:rPr>
+      </w:pPr>
+      <w:r>
+        <w:rPr>
+          <w:rFonts w:ascii="Calibri" w:eastAsia="Calibri" w:hAnsi="Calibri" w:cs="Calibri"/>
+          <w:b/>
+          <w:sz w:val="24"/>
+        </w:rPr>
+        <w:t>Acuerdo</w:t>
+      </w:r>
+      <w:r>
+        <w:rPr>
+          <w:rFonts w:ascii="Calibri" w:eastAsia="Calibri" w:hAnsi="Calibri" w:cs="Calibri"/>
+          <w:b/>
+          <w:sz w:val="24"/>
+        </w:rPr>
+        <w:tab/>
+      </w:r>
+      <w:r>
+        <w:rPr>
+          <w:rFonts w:ascii="Calibri" w:eastAsia="Calibri" w:hAnsi="Calibri" w:cs="Calibri"/>
+          <w:b/>
+          <w:sz w:val="24"/>
+        </w:rPr>
+        <w:t>6</w:t>
       </w:r>
     </w:p>
     <w:p>
       <w:pPr>
         <w:tabs>
-          <w:tab w:val="right" w:pos="9071"/>
+          <w:tab w:val="right" w:leader="dot" w:pos="9214"/>
         </w:tabs>
         <w:spacing w:line="480" w:lineRule="auto"/>
-      </w:pPr>
-      <w:r>
-        <w:rPr>
-          <w:rFonts w:ascii="Calibri" w:eastAsia="Calibri" w:hAnsi="Calibri" w:cs="Calibri"/>
-          <w:b/>
-          <w:sz w:val="24"/>
-        </w:rPr>
-        <w:t>Firmas……………………………………………………………</w:t>
-      </w:r>
-      <w:r>
-        <w:rPr>
-          <w:rFonts w:ascii="Calibri" w:eastAsia="Calibri" w:hAnsi="Calibri" w:cs="Calibri"/>
-          <w:b/>
-          <w:sz w:val="24"/>
-        </w:rPr>
-        <w:t>………………3</w:t>
+        <w:rPr>
+          <w:rFonts w:ascii="Calibri" w:eastAsia="Calibri" w:hAnsi="Calibri" w:cs="Calibri"/>
+          <w:b/>
+          <w:sz w:val="24"/>
+        </w:rPr>
+      </w:pPr>
+      <w:r>
+        <w:rPr>
+          <w:rFonts w:ascii="Calibri" w:eastAsia="Calibri" w:hAnsi="Calibri" w:cs="Calibri"/>
+          <w:b/>
+          <w:sz w:val="24"/>
+        </w:rPr>
+        <w:t>Firmas</w:t>
+      </w:r>
+      <w:r>
+        <w:rPr>
+          <w:rFonts w:ascii="Calibri" w:eastAsia="Calibri" w:hAnsi="Calibri" w:cs="Calibri"/>
+          <w:b/>
+          <w:sz w:val="24"/>
+        </w:rPr>
+        <w:tab/>
+      </w:r>
+      <w:r>
+        <w:rPr>
+          <w:rFonts w:ascii="Calibri" w:eastAsia="Calibri" w:hAnsi="Calibri" w:cs="Calibri"/>
+          <w:b/>
+          <w:sz w:val="24"/>
+        </w:rPr>
+        <w:t>6</w:t>
       </w:r>
     </w:p>
     <w:p/>
@@ -696,8 +1006,19 @@
           <w:i/>
           <w:sz w:val="24"/>
         </w:rPr>
-        <w:t xml:space="preserve"> through•Code</w:t>
-      </w:r>
+        <w:t xml:space="preserve"> </w:t>
+      </w:r>
+      <w:proofErr w:type="spellStart"/>
+      <w:r>
+        <w:rPr>
+          <w:rFonts w:ascii="Calibri" w:eastAsia="Calibri" w:hAnsi="Calibri" w:cs="Calibri"/>
+          <w:b/>
+          <w:i/>
+          <w:sz w:val="24"/>
+        </w:rPr>
+        <w:t>through•Code</w:t>
+      </w:r>
+      <w:proofErr w:type="spellEnd"/>
     </w:p>
     <w:p/>
     <w:p>
@@ -717,31 +1038,25 @@
           <w:sz w:val="24"/>
           <w:highlight w:val="white"/>
         </w:rPr>
-        <w:t xml:space="preserve"> El proyecto through</w:t>
-      </w:r>
-      <w:r>
-        <w:rPr>
-          <w:rFonts w:ascii="Calibri" w:eastAsia="Calibri" w:hAnsi="Calibri" w:cs="Calibri"/>
-          <w:sz w:val="24"/>
-          <w:highlight w:val="white"/>
-        </w:rPr>
-        <w:t>•Code</w:t>
-      </w:r>
-      <w:r>
-        <w:rPr>
-          <w:rFonts w:ascii="Calibri" w:eastAsia="Calibri" w:hAnsi="Calibri" w:cs="Calibri"/>
-          <w:sz w:val="24"/>
-          <w:highlight w:val="white"/>
-        </w:rPr>
-        <w:t xml:space="preserve"> propone establecer una solución </w:t>
-      </w:r>
-      <w:r>
-        <w:rPr>
-          <w:rFonts w:ascii="Calibri" w:eastAsia="Calibri" w:hAnsi="Calibri" w:cs="Calibri"/>
-          <w:sz w:val="24"/>
-          <w:highlight w:val="white"/>
-        </w:rPr>
-        <w:t>de manipulación de Robots en dispositivos portátiles con sistema op</w:t>
+        <w:t xml:space="preserve"> El proyecto </w:t>
+      </w:r>
+      <w:proofErr w:type="spellStart"/>
+      <w:r>
+        <w:rPr>
+          <w:rFonts w:ascii="Calibri" w:eastAsia="Calibri" w:hAnsi="Calibri" w:cs="Calibri"/>
+          <w:sz w:val="24"/>
+          <w:highlight w:val="white"/>
+        </w:rPr>
+        <w:t>through•Code</w:t>
+      </w:r>
+      <w:proofErr w:type="spellEnd"/>
+      <w:r>
+        <w:rPr>
+          <w:rFonts w:ascii="Calibri" w:eastAsia="Calibri" w:hAnsi="Calibri" w:cs="Calibri"/>
+          <w:sz w:val="24"/>
+          <w:highlight w:val="white"/>
+        </w:rPr>
+        <w:t xml:space="preserve"> propone establecer una solución de manipulación de Robots en dispositivos portátiles con sistema op</w:t>
       </w:r>
       <w:r>
         <w:rPr>
@@ -757,15 +1072,7 @@
           <w:sz w:val="24"/>
           <w:highlight w:val="white"/>
         </w:rPr>
-        <w:t xml:space="preserve"> cada usuari</w:t>
-      </w:r>
-      <w:r>
-        <w:rPr>
-          <w:rFonts w:ascii="Calibri" w:eastAsia="Calibri" w:hAnsi="Calibri" w:cs="Calibri"/>
-          <w:sz w:val="24"/>
-          <w:highlight w:val="white"/>
-        </w:rPr>
-        <w:t>o podrá manejar un Robot en específico teniendo solamente un mínimo de conocimiento en programación y así hacer más fácil la interacción con éste.</w:t>
+        <w:t xml:space="preserve"> cada usuario podrá manejar un Robot en específico teniendo solamente un mínimo de conocimiento en programación y así hacer más fácil la interacción con éste.</w:t>
       </w:r>
     </w:p>
     <w:p>
@@ -785,23 +1092,51 @@
           <w:sz w:val="24"/>
           <w:highlight w:val="white"/>
         </w:rPr>
-        <w:t>Cabe resaltar que la aplicación a desarrollar está enfocada en específico a la plataforma y hardware que mane</w:t>
-      </w:r>
-      <w:r>
-        <w:rPr>
-          <w:rFonts w:ascii="Calibri" w:eastAsia="Calibri" w:hAnsi="Calibri" w:cs="Calibri"/>
-          <w:sz w:val="24"/>
-          <w:highlight w:val="white"/>
-        </w:rPr>
-        <w:t xml:space="preserve">ja el “RoboTec”, pero puede ser </w:t>
-      </w:r>
-      <w:r>
-        <w:rPr>
-          <w:rFonts w:ascii="Calibri" w:eastAsia="Calibri" w:hAnsi="Calibri" w:cs="Calibri"/>
-          <w:sz w:val="24"/>
-          <w:highlight w:val="white"/>
-        </w:rPr>
-        <w:t>utilizado en otras plataformas de robot que cumplan con el protocolo empleado por el mismo “RoboTec”</w:t>
+        <w:t>Cabe resaltar que la aplicación a desarrollar está enfocada en específico a la plataforma y hardware que maneja el “</w:t>
+      </w:r>
+      <w:proofErr w:type="spellStart"/>
+      <w:r>
+        <w:rPr>
+          <w:rFonts w:ascii="Calibri" w:eastAsia="Calibri" w:hAnsi="Calibri" w:cs="Calibri"/>
+          <w:sz w:val="24"/>
+          <w:highlight w:val="white"/>
+        </w:rPr>
+        <w:t>RoboTec</w:t>
+      </w:r>
+      <w:proofErr w:type="spellEnd"/>
+      <w:r>
+        <w:rPr>
+          <w:rFonts w:ascii="Calibri" w:eastAsia="Calibri" w:hAnsi="Calibri" w:cs="Calibri"/>
+          <w:sz w:val="24"/>
+          <w:highlight w:val="white"/>
+        </w:rPr>
+        <w:t xml:space="preserve">”, pero puede ser </w:t>
+      </w:r>
+      <w:r>
+        <w:rPr>
+          <w:rFonts w:ascii="Calibri" w:eastAsia="Calibri" w:hAnsi="Calibri" w:cs="Calibri"/>
+          <w:sz w:val="24"/>
+          <w:highlight w:val="white"/>
+        </w:rPr>
+        <w:t>utilizado en otras plataformas de robot que cumplan con el protocolo empleado por el mismo “</w:t>
+      </w:r>
+      <w:proofErr w:type="spellStart"/>
+      <w:r>
+        <w:rPr>
+          <w:rFonts w:ascii="Calibri" w:eastAsia="Calibri" w:hAnsi="Calibri" w:cs="Calibri"/>
+          <w:sz w:val="24"/>
+          <w:highlight w:val="white"/>
+        </w:rPr>
+        <w:t>RoboTec</w:t>
+      </w:r>
+      <w:proofErr w:type="spellEnd"/>
+      <w:r>
+        <w:rPr>
+          <w:rFonts w:ascii="Calibri" w:eastAsia="Calibri" w:hAnsi="Calibri" w:cs="Calibri"/>
+          <w:sz w:val="24"/>
+          <w:highlight w:val="white"/>
+        </w:rPr>
+        <w:t>”</w:t>
       </w:r>
       <w:r>
         <w:rPr>
@@ -878,15 +1213,7 @@
           <w:sz w:val="24"/>
           <w:highlight w:val="white"/>
         </w:rPr>
-        <w:t xml:space="preserve"> intérprete secuencial de instrucc</w:t>
-      </w:r>
-      <w:r>
-        <w:rPr>
-          <w:rFonts w:ascii="Calibri" w:eastAsia="Calibri" w:hAnsi="Calibri" w:cs="Calibri"/>
-          <w:sz w:val="24"/>
-          <w:highlight w:val="white"/>
-        </w:rPr>
-        <w:t xml:space="preserve">iones utilizando un dispositivo móvil, que sea capaz de manipular las principales salidas que </w:t>
+        <w:t xml:space="preserve"> intérprete secuencial de instrucciones utilizando un dispositivo móvil, que sea capaz de manipular las principales salidas que </w:t>
       </w:r>
       <w:r>
         <w:rPr>
@@ -1062,15 +1389,7 @@
           <w:sz w:val="24"/>
           <w:highlight w:val="white"/>
         </w:rPr>
-        <w:t xml:space="preserve"> al robot con e</w:t>
-      </w:r>
-      <w:r>
-        <w:rPr>
-          <w:rFonts w:ascii="Calibri" w:eastAsia="Calibri" w:hAnsi="Calibri" w:cs="Calibri"/>
-          <w:sz w:val="24"/>
-          <w:highlight w:val="white"/>
-        </w:rPr>
-        <w:t xml:space="preserve">l propósito que éste </w:t>
+        <w:t xml:space="preserve"> al robot con el propósito que éste </w:t>
       </w:r>
       <w:r>
         <w:rPr>
@@ -1158,15 +1477,7 @@
           <w:sz w:val="24"/>
           <w:highlight w:val="white"/>
         </w:rPr>
-        <w:t xml:space="preserve">. Sólo se podrán enviar instrucciones desde el dispositivo móvil </w:t>
-      </w:r>
-      <w:r>
-        <w:rPr>
-          <w:rFonts w:ascii="Calibri" w:eastAsia="Calibri" w:hAnsi="Calibri" w:cs="Calibri"/>
-          <w:sz w:val="24"/>
-          <w:highlight w:val="white"/>
-        </w:rPr>
-        <w:t>hacia el robot</w:t>
+        <w:t>. Sólo se podrán enviar instrucciones desde el dispositivo móvil hacia el robot</w:t>
       </w:r>
       <w:r>
         <w:rPr>
@@ -1182,31 +1493,7 @@
           <w:sz w:val="24"/>
           <w:highlight w:val="white"/>
         </w:rPr>
-        <w:t xml:space="preserve">, y éste solamente podrá informar </w:t>
-      </w:r>
-      <w:r>
-        <w:rPr>
-          <w:rFonts w:ascii="Calibri" w:eastAsia="Calibri" w:hAnsi="Calibri" w:cs="Calibri"/>
-          <w:sz w:val="24"/>
-          <w:highlight w:val="white"/>
-        </w:rPr>
-        <w:t xml:space="preserve">que </w:t>
-      </w:r>
-      <w:r>
-        <w:rPr>
-          <w:rFonts w:ascii="Calibri" w:eastAsia="Calibri" w:hAnsi="Calibri" w:cs="Calibri"/>
-          <w:sz w:val="24"/>
-          <w:highlight w:val="white"/>
-        </w:rPr>
-        <w:t xml:space="preserve">terminó </w:t>
-      </w:r>
-      <w:r>
-        <w:rPr>
-          <w:rFonts w:ascii="Calibri" w:eastAsia="Calibri" w:hAnsi="Calibri" w:cs="Calibri"/>
-          <w:sz w:val="24"/>
-          <w:highlight w:val="white"/>
-        </w:rPr>
-        <w:t>de ejecutar una instrucción</w:t>
+        <w:t>, y éste solamente podrá informar que terminó de ejecutar una instrucción</w:t>
       </w:r>
       <w:r>
         <w:rPr>
@@ -1236,18 +1523,30 @@
           <w:rFonts w:ascii="Calibri" w:eastAsia="Calibri" w:hAnsi="Calibri" w:cs="Calibri"/>
           <w:sz w:val="24"/>
         </w:rPr>
-        <w:t xml:space="preserve">El usuario podrá almacenar conjuntos de instrucciones, a modo de programas, dentro de la memoria del dispositivo móvil, para poder ejecutarlas posteriormente. Así mismo, estos programas </w:t>
-      </w:r>
+        <w:t>El usuario podrá almacenar conjuntos de instrucciones, a modo de programas, dentro de la memoria del dispositivo móvil, para poder ejecutarlas posteriormente. Así mismo, estos programas podrán editarse y eliminarse.</w:t>
+      </w:r>
+    </w:p>
+    <w:p>
+      <w:pPr>
+        <w:rPr>
+          <w:rFonts w:ascii="Calibri" w:eastAsia="Calibri" w:hAnsi="Calibri" w:cs="Calibri"/>
+          <w:b/>
+          <w:sz w:val="24"/>
+          <w:highlight w:val="white"/>
+        </w:rPr>
+      </w:pPr>
       <w:bookmarkStart w:id="1" w:name="_GoBack"/>
-      <w:bookmarkEnd w:id="1"/>
-      <w:r>
-        <w:rPr>
-          <w:rFonts w:ascii="Calibri" w:eastAsia="Calibri" w:hAnsi="Calibri" w:cs="Calibri"/>
-          <w:sz w:val="24"/>
-        </w:rPr>
-        <w:t>podrán editarse y eliminarse.</w:t>
-      </w:r>
-    </w:p>
+      <w:r>
+        <w:rPr>
+          <w:rFonts w:ascii="Calibri" w:eastAsia="Calibri" w:hAnsi="Calibri" w:cs="Calibri"/>
+          <w:b/>
+          <w:sz w:val="24"/>
+          <w:highlight w:val="white"/>
+        </w:rPr>
+        <w:br w:type="page"/>
+      </w:r>
+    </w:p>
+    <w:bookmarkEnd w:id="1"/>
     <w:p>
       <w:pPr>
         <w:spacing w:before="220" w:after="220"/>
@@ -1260,14 +1559,6 @@
           <w:highlight w:val="white"/>
         </w:rPr>
         <w:t>Atributos de calidad</w:t>
-      </w:r>
-      <w:r>
-        <w:rPr>
-          <w:rFonts w:ascii="Calibri" w:eastAsia="Calibri" w:hAnsi="Calibri" w:cs="Calibri"/>
-          <w:sz w:val="24"/>
-          <w:highlight w:val="white"/>
-        </w:rPr>
-        <w:t xml:space="preserve">. </w:t>
       </w:r>
     </w:p>
     <w:p>
@@ -1300,15 +1591,7 @@
           <w:sz w:val="24"/>
           <w:highlight w:val="white"/>
         </w:rPr>
-        <w:t>La aplicación n</w:t>
-      </w:r>
-      <w:r>
-        <w:rPr>
-          <w:rFonts w:ascii="Calibri" w:eastAsia="Calibri" w:hAnsi="Calibri" w:cs="Calibri"/>
-          <w:sz w:val="24"/>
-          <w:highlight w:val="white"/>
-        </w:rPr>
-        <w:t>o podrá recolectar datos del usuario ni acceder a fuentes externas, únicamente accederá al hardware que le permita establecer la conexión de Bluetooth solamente con el robot como destinatario de la comunicación.</w:t>
+        <w:t>La aplicación no podrá recolectar datos del usuario ni acceder a fuentes externas, únicamente accederá al hardware que le permita establecer la conexión de Bluetooth solamente con el robot como destinatario de la comunicación.</w:t>
       </w:r>
     </w:p>
     <w:p>
@@ -1328,23 +1611,7 @@
           <w:sz w:val="24"/>
           <w:highlight w:val="white"/>
         </w:rPr>
-        <w:t>La aplicación no deberá operar si no está co</w:t>
-      </w:r>
-      <w:r>
-        <w:rPr>
-          <w:rFonts w:ascii="Calibri" w:eastAsia="Calibri" w:hAnsi="Calibri" w:cs="Calibri"/>
-          <w:sz w:val="24"/>
-          <w:highlight w:val="white"/>
-        </w:rPr>
-        <w:t>nectada con el robot, y en ese caso, indicar al usuario que no puede operar sin el robot. Así mismo, debe indicar cómo está la ejecución de las instrucciones e informar al usuario en caso de que no se pueda ejecutar la instrucción por cuestiones de conexió</w:t>
-      </w:r>
-      <w:r>
-        <w:rPr>
-          <w:rFonts w:ascii="Calibri" w:eastAsia="Calibri" w:hAnsi="Calibri" w:cs="Calibri"/>
-          <w:sz w:val="24"/>
-          <w:highlight w:val="white"/>
-        </w:rPr>
-        <w:t>n.</w:t>
+        <w:t>La aplicación no deberá operar si no está conectada con el robot, y en ese caso, indicar al usuario que no puede operar sin el robot. Así mismo, debe indicar cómo está la ejecución de las instrucciones e informar al usuario en caso de que no se pueda ejecutar la instrucción por cuestiones de conexión.</w:t>
       </w:r>
     </w:p>
     <w:p>
@@ -1647,7 +1914,25 @@
           <w:sz w:val="24"/>
           <w:u w:val="single"/>
         </w:rPr>
-        <w:t>218 horas/hombre, distribuidas en 9 semanas (Ver Gannt)</w:t>
+        <w:t xml:space="preserve">218 horas/hombre, distribuidas en 9 semanas (Ver </w:t>
+      </w:r>
+      <w:proofErr w:type="spellStart"/>
+      <w:r>
+        <w:rPr>
+          <w:rFonts w:ascii="Calibri" w:eastAsia="Calibri" w:hAnsi="Calibri" w:cs="Calibri"/>
+          <w:sz w:val="24"/>
+          <w:u w:val="single"/>
+        </w:rPr>
+        <w:t>Gannt</w:t>
+      </w:r>
+      <w:proofErr w:type="spellEnd"/>
+      <w:r>
+        <w:rPr>
+          <w:rFonts w:ascii="Calibri" w:eastAsia="Calibri" w:hAnsi="Calibri" w:cs="Calibri"/>
+          <w:sz w:val="24"/>
+          <w:u w:val="single"/>
+        </w:rPr>
+        <w:t>)</w:t>
       </w:r>
     </w:p>
     <w:p>
@@ -1683,15 +1968,7 @@
           <w:sz w:val="24"/>
           <w:highlight w:val="white"/>
         </w:rPr>
-        <w:t>Christian Rodríguez Palacios, líder del proyecto, diseñador y pro</w:t>
-      </w:r>
-      <w:r>
-        <w:rPr>
-          <w:rFonts w:ascii="Calibri" w:eastAsia="Calibri" w:hAnsi="Calibri" w:cs="Calibri"/>
-          <w:sz w:val="24"/>
-          <w:highlight w:val="white"/>
-        </w:rPr>
-        <w:t>gramador.</w:t>
+        <w:t>Christian Rodríguez Palacios, líder del proyecto, diseñador y programador.</w:t>
       </w:r>
     </w:p>
     <w:p>
@@ -1705,7 +1982,25 @@
           <w:sz w:val="24"/>
           <w:highlight w:val="white"/>
         </w:rPr>
-        <w:t>Jesús Ramírez Nava, analista de requerimientos, programador de hardware, tester.</w:t>
+        <w:t xml:space="preserve">Jesús Ramírez Nava, analista de requerimientos, programador de hardware, </w:t>
+      </w:r>
+      <w:proofErr w:type="spellStart"/>
+      <w:r>
+        <w:rPr>
+          <w:rFonts w:ascii="Calibri" w:eastAsia="Calibri" w:hAnsi="Calibri" w:cs="Calibri"/>
+          <w:sz w:val="24"/>
+          <w:highlight w:val="white"/>
+        </w:rPr>
+        <w:t>tester</w:t>
+      </w:r>
+      <w:proofErr w:type="spellEnd"/>
+      <w:r>
+        <w:rPr>
+          <w:rFonts w:ascii="Calibri" w:eastAsia="Calibri" w:hAnsi="Calibri" w:cs="Calibri"/>
+          <w:sz w:val="24"/>
+          <w:highlight w:val="white"/>
+        </w:rPr>
+        <w:t>.</w:t>
       </w:r>
     </w:p>
     <w:p>
@@ -1719,7 +2014,25 @@
           <w:sz w:val="24"/>
           <w:highlight w:val="white"/>
         </w:rPr>
-        <w:t>Eugenio Sánchez Garza, programador lead y tester lead.</w:t>
+        <w:t xml:space="preserve">Eugenio Sánchez Garza, programador lead y </w:t>
+      </w:r>
+      <w:proofErr w:type="spellStart"/>
+      <w:r>
+        <w:rPr>
+          <w:rFonts w:ascii="Calibri" w:eastAsia="Calibri" w:hAnsi="Calibri" w:cs="Calibri"/>
+          <w:sz w:val="24"/>
+          <w:highlight w:val="white"/>
+        </w:rPr>
+        <w:t>tester</w:t>
+      </w:r>
+      <w:proofErr w:type="spellEnd"/>
+      <w:r>
+        <w:rPr>
+          <w:rFonts w:ascii="Calibri" w:eastAsia="Calibri" w:hAnsi="Calibri" w:cs="Calibri"/>
+          <w:sz w:val="24"/>
+          <w:highlight w:val="white"/>
+        </w:rPr>
+        <w:t xml:space="preserve"> lead.</w:t>
       </w:r>
     </w:p>
     <w:p>
@@ -1757,7 +2070,61 @@
           <w:sz w:val="24"/>
           <w:highlight w:val="white"/>
         </w:rPr>
-        <w:t>El proyecto está dirigido principalmente para smartphones, con la posibilidad de poder tomar en cuenta dispositivos más grandes (phablets y tablets) a posteriori.</w:t>
+        <w:t xml:space="preserve">El proyecto está dirigido principalmente para </w:t>
+      </w:r>
+      <w:proofErr w:type="spellStart"/>
+      <w:r>
+        <w:rPr>
+          <w:rFonts w:ascii="Calibri" w:eastAsia="Calibri" w:hAnsi="Calibri" w:cs="Calibri"/>
+          <w:sz w:val="24"/>
+          <w:highlight w:val="white"/>
+        </w:rPr>
+        <w:t>smartphones</w:t>
+      </w:r>
+      <w:proofErr w:type="spellEnd"/>
+      <w:r>
+        <w:rPr>
+          <w:rFonts w:ascii="Calibri" w:eastAsia="Calibri" w:hAnsi="Calibri" w:cs="Calibri"/>
+          <w:sz w:val="24"/>
+          <w:highlight w:val="white"/>
+        </w:rPr>
+        <w:t>, con la posibilidad de poder tomar en cuenta dispositivos más grandes (</w:t>
+      </w:r>
+      <w:proofErr w:type="spellStart"/>
+      <w:r>
+        <w:rPr>
+          <w:rFonts w:ascii="Calibri" w:eastAsia="Calibri" w:hAnsi="Calibri" w:cs="Calibri"/>
+          <w:sz w:val="24"/>
+          <w:highlight w:val="white"/>
+        </w:rPr>
+        <w:t>phablets</w:t>
+      </w:r>
+      <w:proofErr w:type="spellEnd"/>
+      <w:r>
+        <w:rPr>
+          <w:rFonts w:ascii="Calibri" w:eastAsia="Calibri" w:hAnsi="Calibri" w:cs="Calibri"/>
+          <w:sz w:val="24"/>
+          <w:highlight w:val="white"/>
+        </w:rPr>
+        <w:t xml:space="preserve"> y </w:t>
+      </w:r>
+      <w:proofErr w:type="spellStart"/>
+      <w:r>
+        <w:rPr>
+          <w:rFonts w:ascii="Calibri" w:eastAsia="Calibri" w:hAnsi="Calibri" w:cs="Calibri"/>
+          <w:sz w:val="24"/>
+          <w:highlight w:val="white"/>
+        </w:rPr>
+        <w:t>tablets</w:t>
+      </w:r>
+      <w:proofErr w:type="spellEnd"/>
+      <w:r>
+        <w:rPr>
+          <w:rFonts w:ascii="Calibri" w:eastAsia="Calibri" w:hAnsi="Calibri" w:cs="Calibri"/>
+          <w:sz w:val="24"/>
+          <w:highlight w:val="white"/>
+        </w:rPr>
+        <w:t>) a posteriori.</w:t>
       </w:r>
     </w:p>
     <w:p>
@@ -1781,15 +2148,61 @@
           <w:sz w:val="24"/>
           <w:highlight w:val="white"/>
         </w:rPr>
-        <w:t>La versión mínima de android que será soportada será la 4.0, Ice Cream Sandwich, nivel de API</w:t>
-      </w:r>
-      <w:r>
-        <w:rPr>
-          <w:rFonts w:ascii="Calibri" w:eastAsia="Calibri" w:hAnsi="Calibri" w:cs="Calibri"/>
-          <w:sz w:val="24"/>
-          <w:highlight w:val="white"/>
-        </w:rPr>
-        <w:t xml:space="preserve"> 14.</w:t>
+        <w:t xml:space="preserve">La versión mínima de </w:t>
+      </w:r>
+      <w:proofErr w:type="spellStart"/>
+      <w:r>
+        <w:rPr>
+          <w:rFonts w:ascii="Calibri" w:eastAsia="Calibri" w:hAnsi="Calibri" w:cs="Calibri"/>
+          <w:sz w:val="24"/>
+          <w:highlight w:val="white"/>
+        </w:rPr>
+        <w:t>android</w:t>
+      </w:r>
+      <w:proofErr w:type="spellEnd"/>
+      <w:r>
+        <w:rPr>
+          <w:rFonts w:ascii="Calibri" w:eastAsia="Calibri" w:hAnsi="Calibri" w:cs="Calibri"/>
+          <w:sz w:val="24"/>
+          <w:highlight w:val="white"/>
+        </w:rPr>
+        <w:t xml:space="preserve"> que será soportada será la 4.0, Ice </w:t>
+      </w:r>
+      <w:proofErr w:type="spellStart"/>
+      <w:r>
+        <w:rPr>
+          <w:rFonts w:ascii="Calibri" w:eastAsia="Calibri" w:hAnsi="Calibri" w:cs="Calibri"/>
+          <w:sz w:val="24"/>
+          <w:highlight w:val="white"/>
+        </w:rPr>
+        <w:t>Cream</w:t>
+      </w:r>
+      <w:proofErr w:type="spellEnd"/>
+      <w:r>
+        <w:rPr>
+          <w:rFonts w:ascii="Calibri" w:eastAsia="Calibri" w:hAnsi="Calibri" w:cs="Calibri"/>
+          <w:sz w:val="24"/>
+          <w:highlight w:val="white"/>
+        </w:rPr>
+        <w:t xml:space="preserve"> </w:t>
+      </w:r>
+      <w:proofErr w:type="spellStart"/>
+      <w:r>
+        <w:rPr>
+          <w:rFonts w:ascii="Calibri" w:eastAsia="Calibri" w:hAnsi="Calibri" w:cs="Calibri"/>
+          <w:sz w:val="24"/>
+          <w:highlight w:val="white"/>
+        </w:rPr>
+        <w:t>Sandwich</w:t>
+      </w:r>
+      <w:proofErr w:type="spellEnd"/>
+      <w:r>
+        <w:rPr>
+          <w:rFonts w:ascii="Calibri" w:eastAsia="Calibri" w:hAnsi="Calibri" w:cs="Calibri"/>
+          <w:sz w:val="24"/>
+          <w:highlight w:val="white"/>
+        </w:rPr>
+        <w:t>, nivel de API 14.</w:t>
       </w:r>
     </w:p>
     <w:p>
@@ -1813,7 +2226,25 @@
           <w:sz w:val="24"/>
           <w:highlight w:val="white"/>
         </w:rPr>
-        <w:t>La versión objetivo de Android es la 4.4, Kit Kat, nivel de API 19.</w:t>
+        <w:t xml:space="preserve">La versión objetivo de Android es la 4.4, Kit </w:t>
+      </w:r>
+      <w:proofErr w:type="spellStart"/>
+      <w:r>
+        <w:rPr>
+          <w:rFonts w:ascii="Calibri" w:eastAsia="Calibri" w:hAnsi="Calibri" w:cs="Calibri"/>
+          <w:sz w:val="24"/>
+          <w:highlight w:val="white"/>
+        </w:rPr>
+        <w:t>Kat</w:t>
+      </w:r>
+      <w:proofErr w:type="spellEnd"/>
+      <w:r>
+        <w:rPr>
+          <w:rFonts w:ascii="Calibri" w:eastAsia="Calibri" w:hAnsi="Calibri" w:cs="Calibri"/>
+          <w:sz w:val="24"/>
+          <w:highlight w:val="white"/>
+        </w:rPr>
+        <w:t>, nivel de API 19.</w:t>
       </w:r>
     </w:p>
     <w:p>
@@ -1861,7 +2292,25 @@
           <w:sz w:val="24"/>
           <w:highlight w:val="white"/>
         </w:rPr>
-        <w:t>La pantalla utilizada como base para el diseño es de 160 mdpi.</w:t>
+        <w:t xml:space="preserve">La pantalla utilizada como base para el diseño es de 160 </w:t>
+      </w:r>
+      <w:proofErr w:type="spellStart"/>
+      <w:r>
+        <w:rPr>
+          <w:rFonts w:ascii="Calibri" w:eastAsia="Calibri" w:hAnsi="Calibri" w:cs="Calibri"/>
+          <w:sz w:val="24"/>
+          <w:highlight w:val="white"/>
+        </w:rPr>
+        <w:t>mdpi</w:t>
+      </w:r>
+      <w:proofErr w:type="spellEnd"/>
+      <w:r>
+        <w:rPr>
+          <w:rFonts w:ascii="Calibri" w:eastAsia="Calibri" w:hAnsi="Calibri" w:cs="Calibri"/>
+          <w:sz w:val="24"/>
+          <w:highlight w:val="white"/>
+        </w:rPr>
+        <w:t>.</w:t>
       </w:r>
     </w:p>
     <w:p>
@@ -2072,15 +2521,7 @@
           <w:sz w:val="24"/>
           <w:highlight w:val="white"/>
         </w:rPr>
-        <w:t>Conexión Bluetooth c</w:t>
-      </w:r>
-      <w:r>
-        <w:rPr>
-          <w:rFonts w:ascii="Calibri" w:eastAsia="Calibri" w:hAnsi="Calibri" w:cs="Calibri"/>
-          <w:sz w:val="24"/>
-          <w:highlight w:val="white"/>
-        </w:rPr>
-        <w:t>on Robot</w:t>
+        <w:t>Conexión Bluetooth con Robot</w:t>
       </w:r>
       <w:r>
         <w:rPr>
@@ -2225,13 +2666,6 @@
           <w:highlight w:val="white"/>
         </w:rPr>
         <w:tab/>
-      </w:r>
-      <w:r>
-        <w:rPr>
-          <w:rFonts w:ascii="Calibri" w:eastAsia="Calibri" w:hAnsi="Calibri" w:cs="Calibri"/>
-          <w:sz w:val="24"/>
-          <w:highlight w:val="white"/>
-        </w:rPr>
         <w:t>Pendiente hasta realizar investigaciones.</w:t>
       </w:r>
     </w:p>
@@ -2268,15 +2702,43 @@
           <w:sz w:val="24"/>
           <w:highlight w:val="white"/>
         </w:rPr>
-        <w:t>“Por medio del presente el equipo Da Geeks se compromete a desarrollar el proyecto throughCode, cumpliendo con el mínimo y más de requerimientos que éste pide y además proveer una interfaz de fácil entend</w:t>
-      </w:r>
-      <w:r>
-        <w:rPr>
-          <w:rFonts w:ascii="Calibri" w:eastAsia="Calibri" w:hAnsi="Calibri" w:cs="Calibri"/>
-          <w:sz w:val="24"/>
-          <w:highlight w:val="white"/>
-        </w:rPr>
-        <w:t>imiento para el usuario final.”</w:t>
+        <w:t xml:space="preserve">“Por medio del presente el equipo Da </w:t>
+      </w:r>
+      <w:proofErr w:type="spellStart"/>
+      <w:r>
+        <w:rPr>
+          <w:rFonts w:ascii="Calibri" w:eastAsia="Calibri" w:hAnsi="Calibri" w:cs="Calibri"/>
+          <w:sz w:val="24"/>
+          <w:highlight w:val="white"/>
+        </w:rPr>
+        <w:t>Geeks</w:t>
+      </w:r>
+      <w:proofErr w:type="spellEnd"/>
+      <w:r>
+        <w:rPr>
+          <w:rFonts w:ascii="Calibri" w:eastAsia="Calibri" w:hAnsi="Calibri" w:cs="Calibri"/>
+          <w:sz w:val="24"/>
+          <w:highlight w:val="white"/>
+        </w:rPr>
+        <w:t xml:space="preserve"> se compromete a desarrollar el proyecto </w:t>
+      </w:r>
+      <w:proofErr w:type="spellStart"/>
+      <w:r>
+        <w:rPr>
+          <w:rFonts w:ascii="Calibri" w:eastAsia="Calibri" w:hAnsi="Calibri" w:cs="Calibri"/>
+          <w:sz w:val="24"/>
+          <w:highlight w:val="white"/>
+        </w:rPr>
+        <w:t>throughCode</w:t>
+      </w:r>
+      <w:proofErr w:type="spellEnd"/>
+      <w:r>
+        <w:rPr>
+          <w:rFonts w:ascii="Calibri" w:eastAsia="Calibri" w:hAnsi="Calibri" w:cs="Calibri"/>
+          <w:sz w:val="24"/>
+          <w:highlight w:val="white"/>
+        </w:rPr>
+        <w:t>, cumpliendo con el mínimo y más de requerimientos que éste pide y además proveer una interfaz de fácil entendimiento para el usuario final.”</w:t>
       </w:r>
     </w:p>
     <w:sectPr>

</xml_diff>